<commit_message>
Small adjustments on the documents and model. Also deleting unneeded files.
</commit_message>
<xml_diff>
--- a/tse_to_opendss/examples/Benchmark Systems/Benchmark Systems.docx
+++ b/tse_to_opendss/examples/Benchmark Systems/Benchmark Systems.docx
@@ -24,16 +24,15 @@
           <w:szCs w:val="48"/>
         </w:rPr>
       </w:pPr>
-      <w:proofErr w:type="spellStart"/>
       <w:r>
         <w:rPr>
           <w:color w:val="000000" w:themeColor="text1"/>
           <w:sz w:val="48"/>
           <w:szCs w:val="48"/>
+          <w:lang w:val="en-US"/>
         </w:rPr>
         <w:t>Modeling</w:t>
       </w:r>
-      <w:proofErr w:type="spellEnd"/>
       <w:r>
         <w:rPr>
           <w:color w:val="000000" w:themeColor="text1"/>
@@ -65,21 +64,43 @@
         <w:rPr>
           <w:bCs/>
         </w:rPr>
-        <w:t xml:space="preserve">This document describes the modeling of the Benchmark Examples using the </w:t>
+        <w:t xml:space="preserve">This document describes the modeling of the Benchmark Examples using the OpenDSS Library from the Typhoon HIL toolchain. The main goal of these systems is to </w:t>
       </w:r>
-      <w:proofErr w:type="spellStart"/>
       <w:r>
         <w:rPr>
           <w:bCs/>
         </w:rPr>
-        <w:t>OpenDSS</w:t>
+        <w:t>provide</w:t>
       </w:r>
-      <w:proofErr w:type="spellEnd"/>
       <w:r>
         <w:rPr>
           <w:bCs/>
         </w:rPr>
-        <w:t xml:space="preserve"> Library from the Typhoon HIL toolchain. The main goal of these systems is to support a starting point for the usage of the library applying its key features. The library modeling technique/features are applied according to the electrical system characteristics in the study.</w:t>
+        <w:t xml:space="preserve"> a starting point for the usage of the library</w:t>
+      </w:r>
+      <w:r>
+        <w:rPr>
+          <w:bCs/>
+        </w:rPr>
+        <w:t>,</w:t>
+      </w:r>
+      <w:r>
+        <w:rPr>
+          <w:bCs/>
+        </w:rPr>
+        <w:t xml:space="preserve"> applying its key features. The library modeling technique</w:t>
+      </w:r>
+      <w:r>
+        <w:rPr>
+          <w:bCs/>
+        </w:rPr>
+        <w:t xml:space="preserve">s and </w:t>
+      </w:r>
+      <w:r>
+        <w:rPr>
+          <w:bCs/>
+        </w:rPr>
+        <w:t>features are applied according to the electrical system characteristics in the study.</w:t>
       </w:r>
     </w:p>
     <w:sdt>
@@ -587,15 +608,7 @@
         <w:jc w:val="both"/>
       </w:pPr>
       <w:r>
-        <w:t xml:space="preserve">The IEEE 13 Bus feeder is commonly employed in studies involving distribution systems. </w:t>
-      </w:r>
-      <w:proofErr w:type="gramStart"/>
-      <w:r>
-        <w:t>Despite being a small system, the feeder</w:t>
-      </w:r>
-      <w:proofErr w:type="gramEnd"/>
-      <w:r>
-        <w:t xml:space="preserve"> has interesting characteristics</w:t>
+        <w:t>The IEEE 13 Bus feeder is commonly employed in studies involving distribution systems. Despite being a small system, the feeder has interesting characteristics</w:t>
       </w:r>
       <w:r>
         <w:t xml:space="preserve"> </w:t>
@@ -649,13 +662,8 @@
         </w:numPr>
       </w:pPr>
       <w:r>
-        <w:t>Unbalanced spot and distributed loads (~3466 MW and 2102 MVAR</w:t>
+        <w:t>Unbalanced spot and distributed loads (~3466 MW and 2102 MVAR);</w:t>
       </w:r>
-      <w:proofErr w:type="gramStart"/>
-      <w:r>
-        <w:t>);</w:t>
-      </w:r>
-      <w:proofErr w:type="gramEnd"/>
     </w:p>
     <w:p>
       <w:pPr>
@@ -705,13 +713,8 @@
         </w:numPr>
       </w:pPr>
       <w:r>
-        <w:t>One series voltage regulator (three single-phase transformers</w:t>
+        <w:t>One series voltage regulator (three single-phase transformers);</w:t>
       </w:r>
-      <w:proofErr w:type="gramStart"/>
-      <w:r>
-        <w:t>);</w:t>
-      </w:r>
-      <w:proofErr w:type="gramEnd"/>
     </w:p>
     <w:p>
       <w:pPr>
@@ -754,7 +757,13 @@
         <w:fldChar w:fldCharType="end"/>
       </w:r>
       <w:r>
-        <w:t>. The system mainly operates at 4.16 kV. The reference provides one substation transformer data operating at 115 kV, but it is not considered in the modeling. Three single-phase voltage regulators are used between the #650 and #632 buses. At the default configuration, the transformers are parameterized using a line voltage drop compensation, but the current stage of the library does not support this feature. A modification on the voltage reference of the regulator is implemented to match the secondary level of the voltage regulator.</w:t>
+        <w:t xml:space="preserve">. The system mainly operates at 4.16 kV. The reference provides one substation transformer data operating at 115 kV, but it is not considered in the modeling. Three single-phase voltage regulators are used between the #650 and #632 buses. </w:t>
+      </w:r>
+      <w:r>
+        <w:t>On</w:t>
+      </w:r>
+      <w:r>
+        <w:t xml:space="preserve"> the default configuration, the transformers are parameterized using a line voltage drop compensation, but the current stage of the library does not support this feature. A modification on the voltage reference of the regulator is implemented to match the secondary level of the voltage regulator.</w:t>
       </w:r>
     </w:p>
     <w:p>
@@ -873,11 +882,23 @@
       </w:r>
       <w:proofErr w:type="spellStart"/>
       <w:r>
-        <w:t>SymDSS</w:t>
+        <w:t>S</w:t>
+      </w:r>
+      <w:r>
+        <w:t>i</w:t>
+      </w:r>
+      <w:r>
+        <w:t>mDSS</w:t>
       </w:r>
       <w:proofErr w:type="spellEnd"/>
       <w:r>
-        <w:t xml:space="preserve"> component from the Schematic Editor, and the SCADA column is the steady state voltages from the runtime simulation.</w:t>
+        <w:t xml:space="preserve"> component </w:t>
+      </w:r>
+      <w:r>
+        <w:t>on</w:t>
+      </w:r>
+      <w:r>
+        <w:t xml:space="preserve"> the Schematic Editor, and the SCADA column is the steady state voltages from the runtime simulation.</w:t>
       </w:r>
       <w:r>
         <w:t xml:space="preserve"> </w:t>
@@ -3012,6 +3033,17 @@
         <w:t xml:space="preserve"> Magnitudes</w:t>
       </w:r>
       <w:r>
+        <w:t xml:space="preserve"> [</w:t>
+      </w:r>
+      <w:proofErr w:type="spellStart"/>
+      <w:r>
+        <w:t>pu</w:t>
+      </w:r>
+      <w:proofErr w:type="spellEnd"/>
+      <w:r>
+        <w:t>]</w:t>
+      </w:r>
+      <w:r>
         <w:t>.</w:t>
       </w:r>
     </w:p>
@@ -7990,7 +8022,13 @@
         <w:fldChar w:fldCharType="end"/>
       </w:r>
       <w:r>
-        <w:t>. Power Flow – Load Voltages Magnitudes.</w:t>
+        <w:t xml:space="preserve">. Power Flow – Load Voltages </w:t>
+      </w:r>
+      <w:r>
+        <w:t>Relative Errors [%]</w:t>
+      </w:r>
+      <w:r>
+        <w:t>.</w:t>
       </w:r>
     </w:p>
     <w:tbl>
@@ -23521,18 +23559,8 @@
               <w:bCs/>
               <w:color w:val="000000" w:themeColor="text1"/>
             </w:rPr>
-            <w:t xml:space="preserve">Typhoon HIL </w:t>
+            <w:t>Typhoon HIL OpenDSS</w:t>
           </w:r>
-          <w:proofErr w:type="spellStart"/>
-          <w:r>
-            <w:rPr>
-              <w:b/>
-              <w:bCs/>
-              <w:color w:val="000000" w:themeColor="text1"/>
-            </w:rPr>
-            <w:t>OpenDSS</w:t>
-          </w:r>
-          <w:proofErr w:type="spellEnd"/>
         </w:p>
       </w:tc>
       <w:tc>
@@ -29936,6 +29964,25 @@
 </file>
 
 <file path=customXml/item1.xml><?xml version="1.0" encoding="utf-8"?>
+<?mso-contentType ?>
+<FormTemplates xmlns="http://schemas.microsoft.com/sharepoint/v3/contenttype/forms">
+  <Display>DocumentLibraryForm</Display>
+  <Edit>DocumentLibraryForm</Edit>
+  <New>DocumentLibraryForm</New>
+</FormTemplates>
+</file>
+
+<file path=customXml/item2.xml><?xml version="1.0" encoding="utf-8"?>
+<b:Sources xmlns:b="http://schemas.openxmlformats.org/officeDocument/2006/bibliography" xmlns="http://schemas.openxmlformats.org/officeDocument/2006/bibliography" SelectedStyle="\APASixthEditionOfficeOnline.xsl" StyleName="APA" Version="6"/>
+</file>
+
+<file path=customXml/item3.xml><?xml version="1.0" encoding="utf-8"?>
+<p:properties xmlns:p="http://schemas.microsoft.com/office/2006/metadata/properties" xmlns:xsi="http://www.w3.org/2001/XMLSchema-instance" xmlns:pc="http://schemas.microsoft.com/office/infopath/2007/PartnerControls">
+  <documentManagement/>
+</p:properties>
+</file>
+
+<file path=customXml/item4.xml><?xml version="1.0" encoding="utf-8"?>
 <ct:contentTypeSchema xmlns:ct="http://schemas.microsoft.com/office/2006/metadata/contentType" xmlns:ma="http://schemas.microsoft.com/office/2006/metadata/properties/metaAttributes" ct:_="" ma:_="" ma:contentTypeName="Document" ma:contentTypeID="0x010100D8E5F8D71199BF4B92F5E9C1495046F9" ma:contentTypeVersion="12" ma:contentTypeDescription="Create a new document." ma:contentTypeScope="" ma:versionID="80825323a24c89e61cddc58c1f53256c">
   <xsd:schema xmlns:xsd="http://www.w3.org/2001/XMLSchema" xmlns:xs="http://www.w3.org/2001/XMLSchema" xmlns:p="http://schemas.microsoft.com/office/2006/metadata/properties" xmlns:ns2="40ce4673-74cc-45c9-81aa-9c2016c8ac30" xmlns:ns3="e744d1c7-7711-4dee-a3aa-648ee8750ab9" targetNamespace="http://schemas.microsoft.com/office/2006/metadata/properties" ma:root="true" ma:fieldsID="aec48f0230a69c983b3dab9a0cfafcd8" ns2:_="" ns3:_="">
     <xsd:import namespace="40ce4673-74cc-45c9-81aa-9c2016c8ac30"/>
@@ -30152,26 +30199,32 @@
 </ct:contentTypeSchema>
 </file>
 
-<file path=customXml/item2.xml><?xml version="1.0" encoding="utf-8"?>
-<p:properties xmlns:p="http://schemas.microsoft.com/office/2006/metadata/properties" xmlns:xsi="http://www.w3.org/2001/XMLSchema-instance" xmlns:pc="http://schemas.microsoft.com/office/infopath/2007/PartnerControls">
-  <documentManagement/>
-</p:properties>
+<file path=customXml/itemProps1.xml><?xml version="1.0" encoding="utf-8"?>
+<ds:datastoreItem xmlns:ds="http://schemas.openxmlformats.org/officeDocument/2006/customXml" ds:itemID="{01DA87C2-6376-4FBC-A762-55560EE126B5}">
+  <ds:schemaRefs>
+    <ds:schemaRef ds:uri="http://schemas.microsoft.com/sharepoint/v3/contenttype/forms"/>
+  </ds:schemaRefs>
+</ds:datastoreItem>
 </file>
 
-<file path=customXml/item3.xml><?xml version="1.0" encoding="utf-8"?>
-<b:Sources xmlns:b="http://schemas.openxmlformats.org/officeDocument/2006/bibliography" xmlns="http://schemas.openxmlformats.org/officeDocument/2006/bibliography" SelectedStyle="\APASixthEditionOfficeOnline.xsl" StyleName="APA" Version="6"/>
+<file path=customXml/itemProps2.xml><?xml version="1.0" encoding="utf-8"?>
+<ds:datastoreItem xmlns:ds="http://schemas.openxmlformats.org/officeDocument/2006/customXml" ds:itemID="{383CEC30-3E77-4116-A23E-F4FBC9EBE113}">
+  <ds:schemaRefs>
+    <ds:schemaRef ds:uri="http://schemas.openxmlformats.org/officeDocument/2006/bibliography"/>
+  </ds:schemaRefs>
+</ds:datastoreItem>
 </file>
 
-<file path=customXml/item4.xml><?xml version="1.0" encoding="utf-8"?>
-<?mso-contentType ?>
-<FormTemplates xmlns="http://schemas.microsoft.com/sharepoint/v3/contenttype/forms">
-  <Display>DocumentLibraryForm</Display>
-  <Edit>DocumentLibraryForm</Edit>
-  <New>DocumentLibraryForm</New>
-</FormTemplates>
+<file path=customXml/itemProps3.xml><?xml version="1.0" encoding="utf-8"?>
+<ds:datastoreItem xmlns:ds="http://schemas.openxmlformats.org/officeDocument/2006/customXml" ds:itemID="{93EE7F1D-014D-4AFB-A288-C1A14B647702}">
+  <ds:schemaRefs>
+    <ds:schemaRef ds:uri="http://schemas.microsoft.com/office/2006/metadata/properties"/>
+    <ds:schemaRef ds:uri="http://schemas.microsoft.com/office/infopath/2007/PartnerControls"/>
+  </ds:schemaRefs>
+</ds:datastoreItem>
 </file>
 
-<file path=customXml/itemProps1.xml><?xml version="1.0" encoding="utf-8"?>
+<file path=customXml/itemProps4.xml><?xml version="1.0" encoding="utf-8"?>
 <ds:datastoreItem xmlns:ds="http://schemas.openxmlformats.org/officeDocument/2006/customXml" ds:itemID="{49791B0B-5C9B-483D-8272-AD38BF727A2E}">
   <ds:schemaRefs>
     <ds:schemaRef ds:uri="http://schemas.microsoft.com/office/2006/metadata/contentType"/>
@@ -30188,29 +30241,4 @@
     <ds:schemaRef ds:uri="http://schemas.microsoft.com/internal/obd"/>
   </ds:schemaRefs>
 </ds:datastoreItem>
-</file>
-
-<file path=customXml/itemProps2.xml><?xml version="1.0" encoding="utf-8"?>
-<ds:datastoreItem xmlns:ds="http://schemas.openxmlformats.org/officeDocument/2006/customXml" ds:itemID="{93EE7F1D-014D-4AFB-A288-C1A14B647702}">
-  <ds:schemaRefs>
-    <ds:schemaRef ds:uri="http://schemas.microsoft.com/office/2006/metadata/properties"/>
-    <ds:schemaRef ds:uri="http://schemas.microsoft.com/office/infopath/2007/PartnerControls"/>
-  </ds:schemaRefs>
-</ds:datastoreItem>
-</file>
-
-<file path=customXml/itemProps3.xml><?xml version="1.0" encoding="utf-8"?>
-<ds:datastoreItem xmlns:ds="http://schemas.openxmlformats.org/officeDocument/2006/customXml" ds:itemID="{383CEC30-3E77-4116-A23E-F4FBC9EBE113}">
-  <ds:schemaRefs>
-    <ds:schemaRef ds:uri="http://schemas.openxmlformats.org/officeDocument/2006/bibliography"/>
-  </ds:schemaRefs>
-</ds:datastoreItem>
-</file>
-
-<file path=customXml/itemProps4.xml><?xml version="1.0" encoding="utf-8"?>
-<ds:datastoreItem xmlns:ds="http://schemas.openxmlformats.org/officeDocument/2006/customXml" ds:itemID="{01DA87C2-6376-4FBC-A762-55560EE126B5}">
-  <ds:schemaRefs>
-    <ds:schemaRef ds:uri="http://schemas.microsoft.com/sharepoint/v3/contenttype/forms"/>
-  </ds:schemaRefs>
-</ds:datastoreItem>
 </file>
</xml_diff>